<commit_message>
Agregrar el apk de la aplicación
</commit_message>
<xml_diff>
--- a/prueba-tuten-numero-1.docx
+++ b/prueba-tuten-numero-1.docx
@@ -42,75 +42,6 @@
           <w:lang w:val="es-VE"/>
         </w:rPr>
       </w:pPr>
-      <w:r>
-        <w:rPr>
-          <w:rFonts w:ascii="Verdana" w:hAnsi="Verdana" w:cs="Verdana"/>
-          <w:sz w:val="18"/>
-          <w:szCs w:val="18"/>
-          <w:lang w:val="es-VE"/>
-        </w:rPr>
-        <w:t xml:space="preserve">Describe (lo más detalladamente posible) cómo crearías un </w:t>
-      </w:r>
-      <w:proofErr w:type="spellStart"/>
-      <w:r>
-        <w:rPr>
-          <w:rFonts w:ascii="Verdana" w:hAnsi="Verdana" w:cs="Verdana"/>
-          <w:sz w:val="18"/>
-          <w:szCs w:val="18"/>
-          <w:lang w:val="es-VE"/>
-        </w:rPr>
-        <w:t>stack</w:t>
-      </w:r>
-      <w:proofErr w:type="spellEnd"/>
-      <w:r>
-        <w:rPr>
-          <w:rFonts w:ascii="Verdana" w:hAnsi="Verdana" w:cs="Verdana"/>
-          <w:sz w:val="18"/>
-          <w:szCs w:val="18"/>
-          <w:lang w:val="es-VE"/>
-        </w:rPr>
-        <w:t xml:space="preserve"> </w:t>
-      </w:r>
-      <w:proofErr w:type="spellStart"/>
-      <w:r>
-        <w:rPr>
-          <w:rFonts w:ascii="Verdana" w:hAnsi="Verdana" w:cs="Verdana"/>
-          <w:sz w:val="18"/>
-          <w:szCs w:val="18"/>
-          <w:lang w:val="es-VE"/>
-        </w:rPr>
-        <w:t>Postgres</w:t>
-      </w:r>
-      <w:proofErr w:type="spellEnd"/>
-      <w:r>
-        <w:rPr>
-          <w:rFonts w:ascii="Verdana" w:hAnsi="Verdana" w:cs="Verdana"/>
-          <w:sz w:val="18"/>
-          <w:szCs w:val="18"/>
-          <w:lang w:val="es-VE"/>
-        </w:rPr>
-        <w:t>/Java8/</w:t>
-      </w:r>
-      <w:proofErr w:type="spellStart"/>
-      <w:r>
-        <w:rPr>
-          <w:rFonts w:ascii="Verdana" w:hAnsi="Verdana" w:cs="Verdana"/>
-          <w:sz w:val="18"/>
-          <w:szCs w:val="18"/>
-          <w:lang w:val="es-VE"/>
-        </w:rPr>
-        <w:t>React</w:t>
-      </w:r>
-      <w:proofErr w:type="spellEnd"/>
-      <w:r>
-        <w:rPr>
-          <w:rFonts w:ascii="Verdana" w:hAnsi="Verdana" w:cs="Verdana"/>
-          <w:sz w:val="18"/>
-          <w:szCs w:val="18"/>
-          <w:lang w:val="es-VE"/>
-        </w:rPr>
-        <w:t>.</w:t>
-      </w:r>
     </w:p>
     <w:p>
       <w:pPr>
@@ -132,6 +63,89 @@
           <w:szCs w:val="18"/>
           <w:lang w:val="es-VE"/>
         </w:rPr>
+        <w:t xml:space="preserve">Describe (lo más detalladamente posible) cómo crearías un </w:t>
+      </w:r>
+      <w:proofErr w:type="spellStart"/>
+      <w:r>
+        <w:rPr>
+          <w:rFonts w:ascii="Verdana" w:hAnsi="Verdana" w:cs="Verdana"/>
+          <w:sz w:val="18"/>
+          <w:szCs w:val="18"/>
+          <w:lang w:val="es-VE"/>
+        </w:rPr>
+        <w:t>stack</w:t>
+      </w:r>
+      <w:proofErr w:type="spellEnd"/>
+      <w:r>
+        <w:rPr>
+          <w:rFonts w:ascii="Verdana" w:hAnsi="Verdana" w:cs="Verdana"/>
+          <w:sz w:val="18"/>
+          <w:szCs w:val="18"/>
+          <w:lang w:val="es-VE"/>
+        </w:rPr>
+        <w:t xml:space="preserve"> </w:t>
+      </w:r>
+      <w:proofErr w:type="spellStart"/>
+      <w:r>
+        <w:rPr>
+          <w:rFonts w:ascii="Verdana" w:hAnsi="Verdana" w:cs="Verdana"/>
+          <w:sz w:val="18"/>
+          <w:szCs w:val="18"/>
+          <w:lang w:val="es-VE"/>
+        </w:rPr>
+        <w:t>Postgres</w:t>
+      </w:r>
+      <w:proofErr w:type="spellEnd"/>
+      <w:r>
+        <w:rPr>
+          <w:rFonts w:ascii="Verdana" w:hAnsi="Verdana" w:cs="Verdana"/>
+          <w:sz w:val="18"/>
+          <w:szCs w:val="18"/>
+          <w:lang w:val="es-VE"/>
+        </w:rPr>
+        <w:t>/Java8/</w:t>
+      </w:r>
+      <w:proofErr w:type="spellStart"/>
+      <w:r>
+        <w:rPr>
+          <w:rFonts w:ascii="Verdana" w:hAnsi="Verdana" w:cs="Verdana"/>
+          <w:sz w:val="18"/>
+          <w:szCs w:val="18"/>
+          <w:lang w:val="es-VE"/>
+        </w:rPr>
+        <w:t>React</w:t>
+      </w:r>
+      <w:proofErr w:type="spellEnd"/>
+      <w:r>
+        <w:rPr>
+          <w:rFonts w:ascii="Verdana" w:hAnsi="Verdana" w:cs="Verdana"/>
+          <w:sz w:val="18"/>
+          <w:szCs w:val="18"/>
+          <w:lang w:val="es-VE"/>
+        </w:rPr>
+        <w:t>.</w:t>
+      </w:r>
+    </w:p>
+    <w:p>
+      <w:pPr>
+        <w:autoSpaceDE w:val="0"/>
+        <w:autoSpaceDN w:val="0"/>
+        <w:adjustRightInd w:val="0"/>
+        <w:spacing w:after="0" w:line="240" w:lineRule="auto"/>
+        <w:rPr>
+          <w:rFonts w:ascii="Verdana" w:hAnsi="Verdana" w:cs="Verdana"/>
+          <w:sz w:val="18"/>
+          <w:szCs w:val="18"/>
+          <w:lang w:val="es-VE"/>
+        </w:rPr>
+      </w:pPr>
+      <w:r>
+        <w:rPr>
+          <w:rFonts w:ascii="Verdana" w:hAnsi="Verdana" w:cs="Verdana"/>
+          <w:sz w:val="18"/>
+          <w:szCs w:val="18"/>
+          <w:lang w:val="es-VE"/>
+        </w:rPr>
         <w:t>Se espera una descripción de protocolos y componentes.</w:t>
       </w:r>
     </w:p>
@@ -205,8 +219,12 @@
     <w:p>
       <w:pPr>
         <w:rPr>
+          <w:rFonts w:ascii="Verdana" w:hAnsi="Verdana" w:cs="Verdana"/>
           <w:b/>
           <w:bCs/>
+          <w:sz w:val="18"/>
+          <w:szCs w:val="18"/>
+          <w:lang w:val="es-VE"/>
         </w:rPr>
       </w:pPr>
       <w:r>
@@ -220,6 +238,33 @@
         </w:rPr>
         <w:t>Solución:</w:t>
       </w:r>
+    </w:p>
+    <w:p>
+      <w:pPr>
+        <w:rPr>
+          <w:rFonts w:ascii="Verdana" w:hAnsi="Verdana" w:cs="Verdana"/>
+          <w:sz w:val="18"/>
+          <w:szCs w:val="18"/>
+          <w:lang w:val="es-VE"/>
+        </w:rPr>
+      </w:pPr>
+      <w:r>
+        <w:rPr>
+          <w:rFonts w:ascii="Verdana" w:hAnsi="Verdana" w:cs="Verdana"/>
+          <w:sz w:val="18"/>
+          <w:szCs w:val="18"/>
+          <w:lang w:val="es-VE"/>
+        </w:rPr>
+        <w:t xml:space="preserve">Primero se debe instalar </w:t>
+      </w:r>
+    </w:p>
+    <w:p>
+      <w:pPr>
+        <w:rPr>
+          <w:b/>
+          <w:bCs/>
+        </w:rPr>
+      </w:pPr>
     </w:p>
     <w:sectPr>
       <w:pgSz w:w="12240" w:h="15840"/>

</xml_diff>